<commit_message>
Adding CK metric calc detail
</commit_message>
<xml_diff>
--- a/Thesis/Chapter2/Raw/Tables/c2CKMetricSuite.docx
+++ b/Thesis/Chapter2/Raw/Tables/c2CKMetricSuite.docx
@@ -9,9 +9,9 @@
         <w:tblLook w:val="04A0" w:firstRow="1" w:lastRow="0" w:firstColumn="1" w:lastColumn="0" w:noHBand="0" w:noVBand="1"/>
       </w:tblPr>
       <w:tblGrid>
-        <w:gridCol w:w="1893"/>
+        <w:gridCol w:w="1887"/>
         <w:gridCol w:w="1273"/>
-        <w:gridCol w:w="5271"/>
+        <w:gridCol w:w="5277"/>
       </w:tblGrid>
       <w:tr>
         <w:trPr>
@@ -68,7 +68,7 @@
                 <w:b/>
                 <w:color w:val="000000" w:themeColor="text1"/>
               </w:rPr>
-              <w:t>Attribute Measured</w:t>
+              <w:t xml:space="preserve">Attribute </w:t>
             </w:r>
           </w:p>
         </w:tc>
@@ -123,7 +123,16 @@
                 <w:rFonts w:cs="Times New Roman"/>
                 <w:b/>
               </w:rPr>
-              <w:t>Coupling Between Objects (CBO)</w:t>
+              <w:t>Coupling Betwe</w:t>
+            </w:r>
+            <w:bookmarkStart w:id="0" w:name="_GoBack"/>
+            <w:bookmarkEnd w:id="0"/>
+            <w:r>
+              <w:rPr>
+                <w:rFonts w:cs="Times New Roman"/>
+                <w:b/>
+              </w:rPr>
+              <w:t>en Objects (CBO)</w:t>
             </w:r>
           </w:p>
         </w:tc>
@@ -180,7 +189,91 @@
               <w:rPr>
                 <w:rFonts w:cs="Times New Roman"/>
               </w:rPr>
-              <w:t>This metric measures the count of other objects to which the class being considered is coupled. A high number can indicate poor encapsulation and lower modularity resulting in a low level of reusability.</w:t>
+              <w:t xml:space="preserve">CBO is a </w:t>
+            </w:r>
+            <w:r>
+              <w:rPr>
+                <w:rFonts w:cs="Times New Roman"/>
+              </w:rPr>
+              <w:t xml:space="preserve">count of </w:t>
+            </w:r>
+            <w:r>
+              <w:rPr>
+                <w:rFonts w:cs="Times New Roman"/>
+              </w:rPr>
+              <w:t xml:space="preserve">the classes </w:t>
+            </w:r>
+            <w:r>
+              <w:rPr>
+                <w:rFonts w:cs="Times New Roman"/>
+              </w:rPr>
+              <w:t xml:space="preserve">to which the class </w:t>
+            </w:r>
+            <w:r>
+              <w:rPr>
+                <w:rFonts w:cs="Times New Roman"/>
+              </w:rPr>
+              <w:t>being inspected references.</w:t>
+            </w:r>
+          </w:p>
+          <w:p>
+            <w:pPr>
+              <w:widowControl w:val="0"/>
+              <w:autoSpaceDE w:val="0"/>
+              <w:autoSpaceDN w:val="0"/>
+              <w:adjustRightInd w:val="0"/>
+              <w:jc w:val="both"/>
+              <w:rPr>
+                <w:rFonts w:cs="Times New Roman"/>
+              </w:rPr>
+            </w:pPr>
+          </w:p>
+          <w:p>
+            <w:pPr>
+              <w:widowControl w:val="0"/>
+              <w:autoSpaceDE w:val="0"/>
+              <w:autoSpaceDN w:val="0"/>
+              <w:adjustRightInd w:val="0"/>
+              <w:jc w:val="both"/>
+              <w:rPr>
+                <w:rFonts w:cs="Times New Roman"/>
+              </w:rPr>
+            </w:pPr>
+            <w:r>
+              <w:rPr>
+                <w:rFonts w:cs="Times New Roman"/>
+              </w:rPr>
+              <w:t xml:space="preserve">This metric is a measure </w:t>
+            </w:r>
+            <w:r>
+              <w:rPr>
+                <w:rFonts w:cs="Times New Roman"/>
+              </w:rPr>
+              <w:t xml:space="preserve">of </w:t>
+            </w:r>
+            <w:r>
+              <w:rPr>
+                <w:rFonts w:cs="Times New Roman"/>
+              </w:rPr>
+              <w:t xml:space="preserve">the number of </w:t>
+            </w:r>
+            <w:r>
+              <w:rPr>
+                <w:rFonts w:cs="Times New Roman"/>
+              </w:rPr>
+              <w:t>other objects to which the class being considered is coupled</w:t>
+            </w:r>
+            <w:r>
+              <w:rPr>
+                <w:rFonts w:cs="Times New Roman"/>
+              </w:rPr>
+              <w:t xml:space="preserve">. </w:t>
+            </w:r>
+            <w:r>
+              <w:rPr>
+                <w:rFonts w:cs="Times New Roman"/>
+              </w:rPr>
+              <w:t>A high number can indicate poor encapsulation and lower modularity resulting in a low level of reusability.</w:t>
             </w:r>
           </w:p>
         </w:tc>
@@ -273,7 +366,28 @@
                 <w:sz w:val="22"/>
                 <w:szCs w:val="22"/>
               </w:rPr>
-              <w:t>This metric is the number of classes from tha</w:t>
+              <w:t>DIT</w:t>
+            </w:r>
+            <w:r>
+              <w:rPr>
+                <w:sz w:val="22"/>
+                <w:szCs w:val="22"/>
+              </w:rPr>
+              <w:t xml:space="preserve"> is </w:t>
+            </w:r>
+            <w:r>
+              <w:rPr>
+                <w:sz w:val="22"/>
+                <w:szCs w:val="22"/>
+              </w:rPr>
+              <w:t xml:space="preserve">calculated as </w:t>
+            </w:r>
+            <w:r>
+              <w:rPr>
+                <w:sz w:val="22"/>
+                <w:szCs w:val="22"/>
+              </w:rPr>
+              <w:t>the number of classes from tha</w:t>
             </w:r>
             <w:r>
               <w:rPr>
@@ -287,23 +401,101 @@
                 <w:sz w:val="22"/>
                 <w:szCs w:val="22"/>
               </w:rPr>
-              <w:t>s top-level parent. DIT is a measure of design complexity as it captures the number of parent classes from which a class may inherit behavio</w:t>
-            </w:r>
-            <w:r>
-              <w:rPr>
-                <w:sz w:val="22"/>
-                <w:szCs w:val="22"/>
-              </w:rPr>
-              <w:t>u</w:t>
-            </w:r>
-            <w:bookmarkStart w:id="0" w:name="_GoBack"/>
-            <w:bookmarkEnd w:id="0"/>
-            <w:r>
-              <w:rPr>
-                <w:sz w:val="22"/>
-                <w:szCs w:val="22"/>
-              </w:rPr>
-              <w:t>r. A high number can point towards excessive design complexity.</w:t>
+              <w:t xml:space="preserve">s top-level parent. </w:t>
+            </w:r>
+          </w:p>
+          <w:p>
+            <w:pPr>
+              <w:pStyle w:val="BodyText"/>
+              <w:tabs>
+                <w:tab w:val="left" w:pos="2720"/>
+              </w:tabs>
+              <w:rPr>
+                <w:sz w:val="22"/>
+                <w:szCs w:val="22"/>
+              </w:rPr>
+            </w:pPr>
+          </w:p>
+          <w:p>
+            <w:pPr>
+              <w:pStyle w:val="BodyText"/>
+              <w:tabs>
+                <w:tab w:val="left" w:pos="2720"/>
+              </w:tabs>
+              <w:rPr>
+                <w:sz w:val="22"/>
+                <w:szCs w:val="22"/>
+              </w:rPr>
+            </w:pPr>
+            <w:r>
+              <w:rPr>
+                <w:sz w:val="22"/>
+                <w:szCs w:val="22"/>
+              </w:rPr>
+              <w:t>This</w:t>
+            </w:r>
+            <w:r>
+              <w:rPr>
+                <w:sz w:val="22"/>
+                <w:szCs w:val="22"/>
+              </w:rPr>
+              <w:t xml:space="preserve"> is a measure of design complexity</w:t>
+            </w:r>
+            <w:r>
+              <w:rPr>
+                <w:sz w:val="22"/>
+                <w:szCs w:val="22"/>
+              </w:rPr>
+              <w:t>,</w:t>
+            </w:r>
+            <w:r>
+              <w:rPr>
+                <w:sz w:val="22"/>
+                <w:szCs w:val="22"/>
+              </w:rPr>
+              <w:t xml:space="preserve"> </w:t>
+            </w:r>
+            <w:r>
+              <w:rPr>
+                <w:sz w:val="22"/>
+                <w:szCs w:val="22"/>
+              </w:rPr>
+              <w:t xml:space="preserve">capturing </w:t>
+            </w:r>
+            <w:r>
+              <w:rPr>
+                <w:sz w:val="22"/>
+                <w:szCs w:val="22"/>
+              </w:rPr>
+              <w:t>the number of parent classes from which a class inherit</w:t>
+            </w:r>
+            <w:r>
+              <w:rPr>
+                <w:sz w:val="22"/>
+                <w:szCs w:val="22"/>
+              </w:rPr>
+              <w:t>s</w:t>
+            </w:r>
+            <w:r>
+              <w:rPr>
+                <w:sz w:val="22"/>
+                <w:szCs w:val="22"/>
+              </w:rPr>
+              <w:t xml:space="preserve">. A high number </w:t>
+            </w:r>
+            <w:r>
+              <w:rPr>
+                <w:sz w:val="22"/>
+                <w:szCs w:val="22"/>
+              </w:rPr>
+              <w:t>may indicate</w:t>
+            </w:r>
+            <w:r>
+              <w:rPr>
+                <w:sz w:val="22"/>
+                <w:szCs w:val="22"/>
+              </w:rPr>
+              <w:t xml:space="preserve"> excessive design complexity.</w:t>
             </w:r>
           </w:p>
         </w:tc>
@@ -387,18 +579,470 @@
                 <w:tab w:val="left" w:pos="2720"/>
               </w:tabs>
               <w:rPr>
-                <w:b/>
-                <w:color w:val="FF0000"/>
-                <w:sz w:val="22"/>
-                <w:szCs w:val="22"/>
-              </w:rPr>
-            </w:pPr>
-            <w:r>
-              <w:rPr>
-                <w:sz w:val="22"/>
-                <w:szCs w:val="22"/>
-              </w:rPr>
-              <w:t>Measurement of the disparateness of functionality within an object. A high number can point towards poorly designed classes that do not adhere to the “single responsibility principle”.</w:t>
+                <w:sz w:val="22"/>
+                <w:szCs w:val="22"/>
+                <w:lang w:val="en-GB"/>
+              </w:rPr>
+            </w:pPr>
+            <w:r>
+              <w:rPr>
+                <w:sz w:val="22"/>
+                <w:szCs w:val="22"/>
+                <w:lang w:val="en-GB"/>
+              </w:rPr>
+              <w:t xml:space="preserve">The LCOM is a count of method pairs whose similarity is 0 minus the count of method pairs whose similarity is not zero. </w:t>
+            </w:r>
+            <w:r>
+              <w:rPr>
+                <w:sz w:val="22"/>
+                <w:szCs w:val="22"/>
+                <w:lang w:val="en-GB"/>
+              </w:rPr>
+              <w:t xml:space="preserve">The degree of similarity for two methods </w:t>
+            </w:r>
+            <w:r>
+              <w:rPr>
+                <w:sz w:val="22"/>
+                <w:szCs w:val="22"/>
+                <w:lang w:val="en-GB"/>
+              </w:rPr>
+              <w:t>m1 and m</w:t>
+            </w:r>
+            <w:r>
+              <w:rPr>
+                <w:sz w:val="22"/>
+                <w:szCs w:val="22"/>
+                <w:lang w:val="en-GB"/>
+              </w:rPr>
+              <w:t xml:space="preserve">2 in </w:t>
+            </w:r>
+            <w:r>
+              <w:rPr>
+                <w:sz w:val="22"/>
+                <w:szCs w:val="22"/>
+                <w:lang w:val="en-GB"/>
+              </w:rPr>
+              <w:t xml:space="preserve">a </w:t>
+            </w:r>
+            <w:r>
+              <w:rPr>
+                <w:sz w:val="22"/>
+                <w:szCs w:val="22"/>
+                <w:lang w:val="en-GB"/>
+              </w:rPr>
+              <w:t>class is given by</w:t>
+            </w:r>
+            <w:r>
+              <w:rPr>
+                <w:sz w:val="22"/>
+                <w:szCs w:val="22"/>
+                <w:lang w:val="en-GB"/>
+              </w:rPr>
+              <w:t>:</w:t>
+            </w:r>
+          </w:p>
+          <w:p>
+            <w:pPr>
+              <w:pStyle w:val="BodyText"/>
+              <w:tabs>
+                <w:tab w:val="left" w:pos="2720"/>
+              </w:tabs>
+              <w:jc w:val="center"/>
+              <w:rPr>
+                <w:rFonts w:eastAsiaTheme="majorEastAsia"/>
+                <w:color w:val="000000"/>
+                <w:sz w:val="22"/>
+                <w:szCs w:val="22"/>
+                <w:shd w:val="clear" w:color="auto" w:fill="FFFFFF"/>
+              </w:rPr>
+            </w:pPr>
+            <w:r>
+              <w:rPr>
+                <w:sz w:val="22"/>
+                <w:szCs w:val="22"/>
+                <w:lang w:val="en-GB"/>
+              </w:rPr>
+              <w:t xml:space="preserve">LCOM = </w:t>
+            </w:r>
+            <w:r>
+              <w:rPr>
+                <w:rStyle w:val="texhtml"/>
+                <w:rFonts w:eastAsiaTheme="majorEastAsia"/>
+                <w:color w:val="000000"/>
+                <w:sz w:val="22"/>
+                <w:szCs w:val="22"/>
+                <w:shd w:val="clear" w:color="auto" w:fill="FFFFFF"/>
+              </w:rPr>
+              <w:t>{</w:t>
+            </w:r>
+            <w:r>
+              <w:rPr>
+                <w:rStyle w:val="texhtml"/>
+                <w:rFonts w:eastAsiaTheme="majorEastAsia"/>
+                <w:i/>
+                <w:iCs/>
+                <w:color w:val="000000"/>
+                <w:sz w:val="22"/>
+                <w:szCs w:val="22"/>
+                <w:shd w:val="clear" w:color="auto" w:fill="FFFFFF"/>
+              </w:rPr>
+              <w:t>v</w:t>
+            </w:r>
+            <w:r>
+              <w:rPr>
+                <w:rStyle w:val="texhtml"/>
+                <w:rFonts w:eastAsiaTheme="majorEastAsia"/>
+                <w:color w:val="000000"/>
+                <w:sz w:val="22"/>
+                <w:szCs w:val="22"/>
+                <w:shd w:val="clear" w:color="auto" w:fill="FFFFFF"/>
+                <w:vertAlign w:val="subscript"/>
+              </w:rPr>
+              <w:t>1</w:t>
+            </w:r>
+            <w:r>
+              <w:rPr>
+                <w:rStyle w:val="texhtml"/>
+                <w:rFonts w:eastAsiaTheme="majorEastAsia"/>
+                <w:color w:val="000000"/>
+                <w:sz w:val="22"/>
+                <w:szCs w:val="22"/>
+                <w:shd w:val="clear" w:color="auto" w:fill="FFFFFF"/>
+              </w:rPr>
+              <w:t>}</w:t>
+            </w:r>
+            <w:r>
+              <w:rPr>
+                <w:color w:val="000000"/>
+                <w:sz w:val="22"/>
+                <w:szCs w:val="22"/>
+                <w:shd w:val="clear" w:color="auto" w:fill="FFFFFF"/>
+              </w:rPr>
+              <w:t> </w:t>
+            </w:r>
+            <w:r>
+              <w:rPr>
+                <w:color w:val="000000"/>
+                <w:sz w:val="22"/>
+                <w:szCs w:val="22"/>
+                <w:shd w:val="clear" w:color="auto" w:fill="FFFFFF"/>
+              </w:rPr>
+              <w:t>∩</w:t>
+            </w:r>
+            <w:r>
+              <w:rPr>
+                <w:rStyle w:val="texhtml"/>
+                <w:rFonts w:eastAsiaTheme="majorEastAsia"/>
+                <w:color w:val="000000"/>
+                <w:sz w:val="22"/>
+                <w:szCs w:val="22"/>
+                <w:shd w:val="clear" w:color="auto" w:fill="FFFFFF"/>
+              </w:rPr>
+              <w:t xml:space="preserve"> </w:t>
+            </w:r>
+            <w:r>
+              <w:rPr>
+                <w:rStyle w:val="texhtml"/>
+                <w:rFonts w:eastAsiaTheme="majorEastAsia"/>
+                <w:color w:val="000000"/>
+                <w:sz w:val="22"/>
+                <w:szCs w:val="22"/>
+                <w:shd w:val="clear" w:color="auto" w:fill="FFFFFF"/>
+              </w:rPr>
+              <w:t>{</w:t>
+            </w:r>
+            <w:r>
+              <w:rPr>
+                <w:rStyle w:val="texhtml"/>
+                <w:rFonts w:eastAsiaTheme="majorEastAsia"/>
+                <w:i/>
+                <w:iCs/>
+                <w:color w:val="000000"/>
+                <w:sz w:val="22"/>
+                <w:szCs w:val="22"/>
+                <w:shd w:val="clear" w:color="auto" w:fill="FFFFFF"/>
+              </w:rPr>
+              <w:t>v</w:t>
+            </w:r>
+            <w:r>
+              <w:rPr>
+                <w:rStyle w:val="texhtml"/>
+                <w:rFonts w:eastAsiaTheme="majorEastAsia"/>
+                <w:color w:val="000000"/>
+                <w:sz w:val="22"/>
+                <w:szCs w:val="22"/>
+                <w:shd w:val="clear" w:color="auto" w:fill="FFFFFF"/>
+                <w:vertAlign w:val="subscript"/>
+              </w:rPr>
+              <w:t>2</w:t>
+            </w:r>
+            <w:r>
+              <w:rPr>
+                <w:rStyle w:val="texhtml"/>
+                <w:rFonts w:eastAsiaTheme="majorEastAsia"/>
+                <w:color w:val="000000"/>
+                <w:sz w:val="22"/>
+                <w:szCs w:val="22"/>
+                <w:shd w:val="clear" w:color="auto" w:fill="FFFFFF"/>
+              </w:rPr>
+              <w:t>}</w:t>
+            </w:r>
+          </w:p>
+          <w:p>
+            <w:pPr>
+              <w:pStyle w:val="BodyText"/>
+              <w:tabs>
+                <w:tab w:val="left" w:pos="2720"/>
+              </w:tabs>
+              <w:rPr>
+                <w:sz w:val="22"/>
+                <w:szCs w:val="22"/>
+                <w:lang w:val="en-GB"/>
+              </w:rPr>
+            </w:pPr>
+            <w:r>
+              <w:rPr>
+                <w:rStyle w:val="texhtml"/>
+                <w:rFonts w:eastAsiaTheme="majorEastAsia"/>
+                <w:color w:val="000000"/>
+                <w:sz w:val="22"/>
+                <w:szCs w:val="22"/>
+                <w:shd w:val="clear" w:color="auto" w:fill="FFFFFF"/>
+              </w:rPr>
+              <w:t>{</w:t>
+            </w:r>
+            <w:r>
+              <w:rPr>
+                <w:rStyle w:val="texhtml"/>
+                <w:rFonts w:eastAsiaTheme="majorEastAsia"/>
+                <w:i/>
+                <w:iCs/>
+                <w:color w:val="000000"/>
+                <w:sz w:val="22"/>
+                <w:szCs w:val="22"/>
+                <w:shd w:val="clear" w:color="auto" w:fill="FFFFFF"/>
+              </w:rPr>
+              <w:t>v</w:t>
+            </w:r>
+            <w:r>
+              <w:rPr>
+                <w:rStyle w:val="texhtml"/>
+                <w:rFonts w:eastAsiaTheme="majorEastAsia"/>
+                <w:color w:val="000000"/>
+                <w:sz w:val="22"/>
+                <w:szCs w:val="22"/>
+                <w:shd w:val="clear" w:color="auto" w:fill="FFFFFF"/>
+                <w:vertAlign w:val="subscript"/>
+              </w:rPr>
+              <w:t>1</w:t>
+            </w:r>
+            <w:r>
+              <w:rPr>
+                <w:rStyle w:val="texhtml"/>
+                <w:rFonts w:eastAsiaTheme="majorEastAsia"/>
+                <w:color w:val="000000"/>
+                <w:sz w:val="22"/>
+                <w:szCs w:val="22"/>
+                <w:shd w:val="clear" w:color="auto" w:fill="FFFFFF"/>
+              </w:rPr>
+              <w:t>}</w:t>
+            </w:r>
+            <w:r>
+              <w:rPr>
+                <w:color w:val="000000"/>
+                <w:sz w:val="22"/>
+                <w:szCs w:val="22"/>
+                <w:shd w:val="clear" w:color="auto" w:fill="FFFFFF"/>
+              </w:rPr>
+              <w:t> and </w:t>
+            </w:r>
+            <w:r>
+              <w:rPr>
+                <w:rStyle w:val="texhtml"/>
+                <w:rFonts w:eastAsiaTheme="majorEastAsia"/>
+                <w:color w:val="000000"/>
+                <w:sz w:val="22"/>
+                <w:szCs w:val="22"/>
+                <w:shd w:val="clear" w:color="auto" w:fill="FFFFFF"/>
+              </w:rPr>
+              <w:t>{</w:t>
+            </w:r>
+            <w:r>
+              <w:rPr>
+                <w:rStyle w:val="texhtml"/>
+                <w:rFonts w:eastAsiaTheme="majorEastAsia"/>
+                <w:i/>
+                <w:iCs/>
+                <w:color w:val="000000"/>
+                <w:sz w:val="22"/>
+                <w:szCs w:val="22"/>
+                <w:shd w:val="clear" w:color="auto" w:fill="FFFFFF"/>
+              </w:rPr>
+              <w:t>v</w:t>
+            </w:r>
+            <w:r>
+              <w:rPr>
+                <w:rStyle w:val="texhtml"/>
+                <w:rFonts w:eastAsiaTheme="majorEastAsia"/>
+                <w:color w:val="000000"/>
+                <w:sz w:val="22"/>
+                <w:szCs w:val="22"/>
+                <w:shd w:val="clear" w:color="auto" w:fill="FFFFFF"/>
+                <w:vertAlign w:val="subscript"/>
+              </w:rPr>
+              <w:t>2</w:t>
+            </w:r>
+            <w:r>
+              <w:rPr>
+                <w:rStyle w:val="texhtml"/>
+                <w:rFonts w:eastAsiaTheme="majorEastAsia"/>
+                <w:color w:val="000000"/>
+                <w:sz w:val="22"/>
+                <w:szCs w:val="22"/>
+                <w:shd w:val="clear" w:color="auto" w:fill="FFFFFF"/>
+              </w:rPr>
+              <w:t>}</w:t>
+            </w:r>
+            <w:r>
+              <w:rPr>
+                <w:color w:val="000000"/>
+                <w:sz w:val="22"/>
+                <w:szCs w:val="22"/>
+                <w:shd w:val="clear" w:color="auto" w:fill="FFFFFF"/>
+              </w:rPr>
+              <w:t> are the sets of instance variables used by </w:t>
+            </w:r>
+            <w:r>
+              <w:rPr>
+                <w:rStyle w:val="texhtml"/>
+                <w:rFonts w:eastAsiaTheme="majorEastAsia"/>
+                <w:i/>
+                <w:iCs/>
+                <w:color w:val="000000"/>
+                <w:sz w:val="22"/>
+                <w:szCs w:val="22"/>
+                <w:shd w:val="clear" w:color="auto" w:fill="FFFFFF"/>
+              </w:rPr>
+              <w:t>M</w:t>
+            </w:r>
+            <w:r>
+              <w:rPr>
+                <w:rStyle w:val="texhtml"/>
+                <w:rFonts w:eastAsiaTheme="majorEastAsia"/>
+                <w:color w:val="000000"/>
+                <w:sz w:val="22"/>
+                <w:szCs w:val="22"/>
+                <w:shd w:val="clear" w:color="auto" w:fill="FFFFFF"/>
+                <w:vertAlign w:val="subscript"/>
+              </w:rPr>
+              <w:t>1</w:t>
+            </w:r>
+            <w:r>
+              <w:rPr>
+                <w:color w:val="000000"/>
+                <w:sz w:val="22"/>
+                <w:szCs w:val="22"/>
+                <w:shd w:val="clear" w:color="auto" w:fill="FFFFFF"/>
+              </w:rPr>
+              <w:t> and </w:t>
+            </w:r>
+            <w:r>
+              <w:rPr>
+                <w:rStyle w:val="texhtml"/>
+                <w:rFonts w:eastAsiaTheme="majorEastAsia"/>
+                <w:i/>
+                <w:iCs/>
+                <w:color w:val="000000"/>
+                <w:sz w:val="22"/>
+                <w:szCs w:val="22"/>
+                <w:shd w:val="clear" w:color="auto" w:fill="FFFFFF"/>
+              </w:rPr>
+              <w:t>M</w:t>
+            </w:r>
+            <w:r>
+              <w:rPr>
+                <w:rStyle w:val="texhtml"/>
+                <w:rFonts w:eastAsiaTheme="majorEastAsia"/>
+                <w:color w:val="000000"/>
+                <w:sz w:val="22"/>
+                <w:szCs w:val="22"/>
+                <w:shd w:val="clear" w:color="auto" w:fill="FFFFFF"/>
+                <w:vertAlign w:val="subscript"/>
+              </w:rPr>
+              <w:t>2</w:t>
+            </w:r>
+            <w:r>
+              <w:rPr>
+                <w:color w:val="000000"/>
+                <w:sz w:val="22"/>
+                <w:szCs w:val="22"/>
+                <w:shd w:val="clear" w:color="auto" w:fill="FFFFFF"/>
+              </w:rPr>
+              <w:t>.</w:t>
+            </w:r>
+          </w:p>
+          <w:p>
+            <w:pPr>
+              <w:pStyle w:val="BodyText"/>
+              <w:tabs>
+                <w:tab w:val="left" w:pos="2720"/>
+              </w:tabs>
+              <w:rPr>
+                <w:sz w:val="22"/>
+                <w:szCs w:val="22"/>
+                <w:lang w:val="en-GB"/>
+              </w:rPr>
+            </w:pPr>
+          </w:p>
+          <w:p>
+            <w:pPr>
+              <w:pStyle w:val="BodyText"/>
+              <w:tabs>
+                <w:tab w:val="left" w:pos="2720"/>
+              </w:tabs>
+              <w:rPr>
+                <w:sz w:val="22"/>
+                <w:szCs w:val="22"/>
+              </w:rPr>
+            </w:pPr>
+            <w:r>
+              <w:rPr>
+                <w:sz w:val="22"/>
+                <w:szCs w:val="22"/>
+                <w:lang w:val="en-GB"/>
+              </w:rPr>
+              <w:t>This metric</w:t>
+            </w:r>
+            <w:r>
+              <w:rPr>
+                <w:sz w:val="22"/>
+                <w:szCs w:val="22"/>
+                <w:lang w:val="en-GB"/>
+              </w:rPr>
+              <w:t xml:space="preserve"> is a measure</w:t>
+            </w:r>
+            <w:r>
+              <w:rPr>
+                <w:sz w:val="22"/>
+                <w:szCs w:val="22"/>
+                <w:lang w:val="en-GB"/>
+              </w:rPr>
+              <w:t xml:space="preserve"> the dissimilarity of methods</w:t>
+            </w:r>
+            <w:r>
+              <w:rPr>
+                <w:sz w:val="22"/>
+                <w:szCs w:val="22"/>
+                <w:lang w:val="en-GB"/>
+              </w:rPr>
+              <w:t xml:space="preserve"> in a class via instanced variables.</w:t>
+            </w:r>
+            <w:r>
+              <w:rPr>
+                <w:sz w:val="22"/>
+                <w:szCs w:val="22"/>
+              </w:rPr>
+              <w:t xml:space="preserve"> A high number can point towards poorly designed classes that do not adhere to the “single responsibility principle”.</w:t>
             </w:r>
           </w:p>
         </w:tc>
@@ -491,7 +1135,94 @@
                 <w:sz w:val="22"/>
                 <w:szCs w:val="22"/>
               </w:rPr>
-              <w:t xml:space="preserve">A measure of reuse and abstraction. A high number can point towards poor design and diluted abstraction. </w:t>
+              <w:t>NOC is</w:t>
+            </w:r>
+            <w:r>
+              <w:rPr>
+                <w:sz w:val="22"/>
+                <w:szCs w:val="22"/>
+              </w:rPr>
+              <w:t xml:space="preserve"> the number of direct subclasses extending the class being measured. </w:t>
+            </w:r>
+          </w:p>
+          <w:p>
+            <w:pPr>
+              <w:pStyle w:val="BodyText"/>
+              <w:tabs>
+                <w:tab w:val="left" w:pos="2720"/>
+              </w:tabs>
+              <w:rPr>
+                <w:sz w:val="22"/>
+                <w:szCs w:val="22"/>
+              </w:rPr>
+            </w:pPr>
+          </w:p>
+          <w:p>
+            <w:pPr>
+              <w:pStyle w:val="BodyText"/>
+              <w:tabs>
+                <w:tab w:val="left" w:pos="2720"/>
+              </w:tabs>
+              <w:rPr>
+                <w:sz w:val="22"/>
+                <w:szCs w:val="22"/>
+              </w:rPr>
+            </w:pPr>
+            <w:r>
+              <w:rPr>
+                <w:sz w:val="22"/>
+                <w:szCs w:val="22"/>
+              </w:rPr>
+              <w:t>This metric</w:t>
+            </w:r>
+            <w:r>
+              <w:rPr>
+                <w:sz w:val="22"/>
+                <w:szCs w:val="22"/>
+              </w:rPr>
+              <w:t xml:space="preserve"> is an indicator of </w:t>
+            </w:r>
+            <w:r>
+              <w:rPr>
+                <w:sz w:val="22"/>
+                <w:szCs w:val="22"/>
+              </w:rPr>
+              <w:t>reuse and abstraction. H</w:t>
+            </w:r>
+            <w:r>
+              <w:rPr>
+                <w:sz w:val="22"/>
+                <w:szCs w:val="22"/>
+              </w:rPr>
+              <w:t>igh number</w:t>
+            </w:r>
+            <w:r>
+              <w:rPr>
+                <w:sz w:val="22"/>
+                <w:szCs w:val="22"/>
+              </w:rPr>
+              <w:t>s</w:t>
+            </w:r>
+            <w:r>
+              <w:rPr>
+                <w:sz w:val="22"/>
+                <w:szCs w:val="22"/>
+              </w:rPr>
+              <w:t xml:space="preserve"> </w:t>
+            </w:r>
+            <w:r>
+              <w:rPr>
+                <w:sz w:val="22"/>
+                <w:szCs w:val="22"/>
+              </w:rPr>
+              <w:t xml:space="preserve">may indicate poor design or </w:t>
+            </w:r>
+            <w:r>
+              <w:rPr>
+                <w:sz w:val="22"/>
+                <w:szCs w:val="22"/>
+              </w:rPr>
+              <w:t xml:space="preserve">diluted abstraction. </w:t>
             </w:r>
           </w:p>
         </w:tc>
@@ -580,7 +1311,122 @@
                 <w:sz w:val="22"/>
                 <w:szCs w:val="22"/>
               </w:rPr>
-              <w:t>Count of methods which may be executed in response to a message. High numbers may highlight objects with undue complexity.</w:t>
+              <w:t xml:space="preserve">RFC is the number of methods </w:t>
+            </w:r>
+            <w:r>
+              <w:rPr>
+                <w:sz w:val="22"/>
+                <w:szCs w:val="22"/>
+              </w:rPr>
+              <w:t>within</w:t>
+            </w:r>
+            <w:r>
+              <w:rPr>
+                <w:sz w:val="22"/>
+                <w:szCs w:val="22"/>
+              </w:rPr>
+              <w:t xml:space="preserve"> </w:t>
+            </w:r>
+            <w:r>
+              <w:rPr>
+                <w:sz w:val="22"/>
+                <w:szCs w:val="22"/>
+              </w:rPr>
+              <w:t>a</w:t>
+            </w:r>
+            <w:r>
+              <w:rPr>
+                <w:sz w:val="22"/>
+                <w:szCs w:val="22"/>
+              </w:rPr>
+              <w:t xml:space="preserve"> class </w:t>
+            </w:r>
+            <w:r>
+              <w:rPr>
+                <w:sz w:val="22"/>
+                <w:szCs w:val="22"/>
+              </w:rPr>
+              <w:t xml:space="preserve">added to </w:t>
+            </w:r>
+            <w:r>
+              <w:rPr>
+                <w:sz w:val="22"/>
+                <w:szCs w:val="22"/>
+              </w:rPr>
+              <w:t xml:space="preserve">the number of methods </w:t>
+            </w:r>
+            <w:r>
+              <w:rPr>
+                <w:sz w:val="22"/>
+                <w:szCs w:val="22"/>
+              </w:rPr>
+              <w:t xml:space="preserve">invoked by </w:t>
+            </w:r>
+            <w:r>
+              <w:rPr>
+                <w:sz w:val="22"/>
+                <w:szCs w:val="22"/>
+              </w:rPr>
+              <w:t>any of those methods.</w:t>
+            </w:r>
+            <w:r>
+              <w:rPr>
+                <w:sz w:val="22"/>
+                <w:szCs w:val="22"/>
+              </w:rPr>
+              <w:t xml:space="preserve"> </w:t>
+            </w:r>
+          </w:p>
+          <w:p>
+            <w:pPr>
+              <w:pStyle w:val="BodyText"/>
+              <w:tabs>
+                <w:tab w:val="left" w:pos="2720"/>
+              </w:tabs>
+              <w:rPr>
+                <w:sz w:val="22"/>
+                <w:szCs w:val="22"/>
+              </w:rPr>
+            </w:pPr>
+          </w:p>
+          <w:p>
+            <w:pPr>
+              <w:pStyle w:val="BodyText"/>
+              <w:tabs>
+                <w:tab w:val="left" w:pos="2720"/>
+              </w:tabs>
+              <w:rPr>
+                <w:sz w:val="22"/>
+                <w:szCs w:val="22"/>
+              </w:rPr>
+            </w:pPr>
+            <w:r>
+              <w:rPr>
+                <w:sz w:val="22"/>
+                <w:szCs w:val="22"/>
+              </w:rPr>
+              <w:t>This is a measure</w:t>
+            </w:r>
+            <w:r>
+              <w:rPr>
+                <w:sz w:val="22"/>
+                <w:szCs w:val="22"/>
+              </w:rPr>
+              <w:t xml:space="preserve"> of </w:t>
+            </w:r>
+            <w:r>
+              <w:rPr>
+                <w:sz w:val="22"/>
+                <w:szCs w:val="22"/>
+              </w:rPr>
+              <w:t xml:space="preserve">the count of </w:t>
+            </w:r>
+            <w:r>
+              <w:rPr>
+                <w:sz w:val="22"/>
+                <w:szCs w:val="22"/>
+              </w:rPr>
+              <w:t>methods which may be executed in response to a message. High numbers may highlight objects with undue complexity.</w:t>
             </w:r>
           </w:p>
         </w:tc>
@@ -660,6 +1506,86 @@
                 <w:tab w:val="left" w:pos="2720"/>
               </w:tabs>
               <w:rPr>
+                <w:sz w:val="22"/>
+                <w:szCs w:val="22"/>
+              </w:rPr>
+            </w:pPr>
+            <w:r>
+              <w:rPr>
+                <w:sz w:val="22"/>
+                <w:szCs w:val="22"/>
+              </w:rPr>
+              <w:t xml:space="preserve">WMC is calculated as the number of methods in the class where each </w:t>
+            </w:r>
+            <w:r>
+              <w:rPr>
+                <w:sz w:val="22"/>
+                <w:szCs w:val="22"/>
+              </w:rPr>
+              <w:t>method</w:t>
+            </w:r>
+            <w:r>
+              <w:rPr>
+                <w:sz w:val="22"/>
+                <w:szCs w:val="22"/>
+              </w:rPr>
+              <w:t xml:space="preserve"> </w:t>
+            </w:r>
+            <w:r>
+              <w:rPr>
+                <w:sz w:val="22"/>
+                <w:szCs w:val="22"/>
+              </w:rPr>
+              <w:t xml:space="preserve">complexity </w:t>
+            </w:r>
+            <w:r>
+              <w:rPr>
+                <w:sz w:val="22"/>
+                <w:szCs w:val="22"/>
+              </w:rPr>
+              <w:t xml:space="preserve">is </w:t>
+            </w:r>
+            <w:r>
+              <w:rPr>
+                <w:sz w:val="22"/>
+                <w:szCs w:val="22"/>
+              </w:rPr>
+              <w:t>considered</w:t>
+            </w:r>
+            <w:r>
+              <w:rPr>
+                <w:sz w:val="22"/>
+                <w:szCs w:val="22"/>
+              </w:rPr>
+              <w:t xml:space="preserve"> to be ‘unity’ or equal to 1</w:t>
+            </w:r>
+            <w:r>
+              <w:rPr>
+                <w:sz w:val="22"/>
+                <w:szCs w:val="22"/>
+              </w:rPr>
+              <w:t>.</w:t>
+            </w:r>
+          </w:p>
+          <w:p>
+            <w:pPr>
+              <w:pStyle w:val="BodyText"/>
+              <w:tabs>
+                <w:tab w:val="left" w:pos="2720"/>
+              </w:tabs>
+              <w:rPr>
+                <w:sz w:val="22"/>
+                <w:szCs w:val="22"/>
+              </w:rPr>
+            </w:pPr>
+          </w:p>
+          <w:p>
+            <w:pPr>
+              <w:pStyle w:val="BodyText"/>
+              <w:tabs>
+                <w:tab w:val="left" w:pos="2720"/>
+              </w:tabs>
+              <w:rPr>
                 <w:b/>
                 <w:color w:val="FF0000"/>
                 <w:sz w:val="22"/>
@@ -671,7 +1597,49 @@
                 <w:sz w:val="22"/>
                 <w:szCs w:val="22"/>
               </w:rPr>
-              <w:t xml:space="preserve">An indicator of the complexity of a class through the method count in that object. A high number can indicate undue complexity and limited scope for re-use. </w:t>
+              <w:t>This metric</w:t>
+            </w:r>
+            <w:r>
+              <w:rPr>
+                <w:sz w:val="22"/>
+                <w:szCs w:val="22"/>
+              </w:rPr>
+              <w:t xml:space="preserve"> is the sum of the comple</w:t>
+            </w:r>
+            <w:r>
+              <w:rPr>
+                <w:sz w:val="22"/>
+                <w:szCs w:val="22"/>
+              </w:rPr>
+              <w:t xml:space="preserve">xity of the methods of a class and is </w:t>
+            </w:r>
+            <w:r>
+              <w:rPr>
+                <w:sz w:val="22"/>
+                <w:szCs w:val="22"/>
+              </w:rPr>
+              <w:t>an</w:t>
+            </w:r>
+            <w:r>
+              <w:rPr>
+                <w:sz w:val="22"/>
+                <w:szCs w:val="22"/>
+              </w:rPr>
+              <w:t xml:space="preserve"> indicator of the complexity of a class through </w:t>
+            </w:r>
+            <w:r>
+              <w:rPr>
+                <w:sz w:val="22"/>
+                <w:szCs w:val="22"/>
+              </w:rPr>
+              <w:t>its</w:t>
+            </w:r>
+            <w:r>
+              <w:rPr>
+                <w:sz w:val="22"/>
+                <w:szCs w:val="22"/>
+              </w:rPr>
+              <w:t xml:space="preserve"> method count. A high number can indicate undue complexity and limited scope for re-use. </w:t>
             </w:r>
           </w:p>
         </w:tc>
@@ -686,44 +1654,8 @@
         </w:rPr>
       </w:pPr>
     </w:p>
-    <w:p>
-      <w:pPr>
-        <w:spacing w:after="0" w:line="240" w:lineRule="auto"/>
-        <w:ind w:left="-142"/>
-        <w:rPr>
-          <w:rFonts w:ascii="Times New Roman" w:hAnsi="Times New Roman" w:cs="Times New Roman"/>
-        </w:rPr>
-      </w:pPr>
-    </w:p>
-    <w:p>
-      <w:pPr>
-        <w:spacing w:after="0" w:line="240" w:lineRule="auto"/>
-        <w:ind w:left="-142"/>
-        <w:rPr>
-          <w:rFonts w:ascii="Times New Roman" w:hAnsi="Times New Roman" w:cs="Times New Roman"/>
-        </w:rPr>
-      </w:pPr>
-    </w:p>
-    <w:p>
-      <w:pPr>
-        <w:spacing w:after="0" w:line="240" w:lineRule="auto"/>
-        <w:ind w:left="-142"/>
-        <w:rPr>
-          <w:rFonts w:ascii="Times New Roman" w:hAnsi="Times New Roman" w:cs="Times New Roman"/>
-        </w:rPr>
-      </w:pPr>
-    </w:p>
-    <w:p>
-      <w:pPr>
-        <w:spacing w:after="0" w:line="240" w:lineRule="auto"/>
-        <w:ind w:left="-142"/>
-        <w:rPr>
-          <w:rFonts w:ascii="Times New Roman" w:hAnsi="Times New Roman" w:cs="Times New Roman"/>
-        </w:rPr>
-      </w:pPr>
-    </w:p>
     <w:sectPr>
-      <w:pgSz w:w="8505" w:h="6237" w:orient="landscape" w:code="3"/>
+      <w:pgSz w:w="8505" w:h="11907" w:code="3"/>
       <w:pgMar w:top="96" w:right="142" w:bottom="91" w:left="142" w:header="709" w:footer="709" w:gutter="0"/>
       <w:cols w:space="708"/>
       <w:docGrid w:linePitch="360"/>
@@ -1108,7 +2040,6 @@
   <w:style w:type="character" w:default="1" w:styleId="DefaultParagraphFont">
     <w:name w:val="Default Paragraph Font"/>
     <w:uiPriority w:val="1"/>
-    <w:semiHidden/>
     <w:unhideWhenUsed/>
   </w:style>
   <w:style w:type="table" w:default="1" w:styleId="TableNormal">
@@ -1444,6 +2375,11 @@
         </w:tcBorders>
       </w:tcPr>
     </w:tblStylePr>
+  </w:style>
+  <w:style w:type="character" w:customStyle="1" w:styleId="texhtml">
+    <w:name w:val="texhtml"/>
+    <w:basedOn w:val="DefaultParagraphFont"/>
+    <w:rsid w:val="00815788"/>
   </w:style>
 </w:styles>
 </file>
@@ -1824,7 +2760,6 @@
   <w:style w:type="character" w:default="1" w:styleId="DefaultParagraphFont">
     <w:name w:val="Default Paragraph Font"/>
     <w:uiPriority w:val="1"/>
-    <w:semiHidden/>
     <w:unhideWhenUsed/>
   </w:style>
   <w:style w:type="table" w:default="1" w:styleId="TableNormal">
@@ -2160,6 +3095,11 @@
         </w:tcBorders>
       </w:tcPr>
     </w:tblStylePr>
+  </w:style>
+  <w:style w:type="character" w:customStyle="1" w:styleId="texhtml">
+    <w:name w:val="texhtml"/>
+    <w:basedOn w:val="DefaultParagraphFont"/>
+    <w:rsid w:val="00815788"/>
   </w:style>
 </w:styles>
 </file>

</xml_diff>